<commit_message>
06 - Angular Assignment - 1 JAVA - Final Done Build Fixed Doc updated
</commit_message>
<xml_diff>
--- a/06 - Angular Assignment - 1 JAVA/06_Angular_Assignment1.docx
+++ b/06 - Angular Assignment - 1 JAVA/06_Angular_Assignment1.docx
@@ -9,9 +9,9 @@
         </w:rPr>
         <w:drawing>
           <wp:inline distT="0" distB="0" distL="0" distR="0">
-            <wp:extent cx="5943600" cy="3342296"/>
+            <wp:extent cx="5943600" cy="1746001"/>
             <wp:effectExtent l="19050" t="0" r="0" b="0"/>
-            <wp:docPr id="4" name="Picture 4"/>
+            <wp:docPr id="1" name="Picture 1"/>
             <wp:cNvGraphicFramePr>
               <a:graphicFrameLocks xmlns:a="http://schemas.openxmlformats.org/drawingml/2006/main" noChangeAspect="1"/>
             </wp:cNvGraphicFramePr>
@@ -19,7 +19,7 @@
               <a:graphicData uri="http://schemas.openxmlformats.org/drawingml/2006/picture">
                 <pic:pic xmlns:pic="http://schemas.openxmlformats.org/drawingml/2006/picture">
                   <pic:nvPicPr>
-                    <pic:cNvPr id="0" name="Picture 4"/>
+                    <pic:cNvPr id="0" name="Picture 1"/>
                     <pic:cNvPicPr>
                       <a:picLocks noChangeAspect="1" noChangeArrowheads="1"/>
                     </pic:cNvPicPr>
@@ -34,7 +34,57 @@
                   <pic:spPr bwMode="auto">
                     <a:xfrm>
                       <a:off x="0" y="0"/>
-                      <a:ext cx="5943600" cy="3342296"/>
+                      <a:ext cx="5943600" cy="1746001"/>
+                    </a:xfrm>
+                    <a:prstGeom prst="rect">
+                      <a:avLst/>
+                    </a:prstGeom>
+                    <a:noFill/>
+                    <a:ln w="9525">
+                      <a:noFill/>
+                      <a:miter lim="800000"/>
+                      <a:headEnd/>
+                      <a:tailEnd/>
+                    </a:ln>
+                  </pic:spPr>
+                </pic:pic>
+              </a:graphicData>
+            </a:graphic>
+          </wp:inline>
+        </w:drawing>
+      </w:r>
+      <w:r>
+        <w:rPr>
+          <w:noProof/>
+        </w:rPr>
+        <w:drawing>
+          <wp:inline distT="0" distB="0" distL="0" distR="0">
+            <wp:extent cx="5943600" cy="2078460"/>
+            <wp:effectExtent l="19050" t="0" r="0" b="0"/>
+            <wp:docPr id="2" name="Picture 4"/>
+            <wp:cNvGraphicFramePr>
+              <a:graphicFrameLocks xmlns:a="http://schemas.openxmlformats.org/drawingml/2006/main" noChangeAspect="1"/>
+            </wp:cNvGraphicFramePr>
+            <a:graphic xmlns:a="http://schemas.openxmlformats.org/drawingml/2006/main">
+              <a:graphicData uri="http://schemas.openxmlformats.org/drawingml/2006/picture">
+                <pic:pic xmlns:pic="http://schemas.openxmlformats.org/drawingml/2006/picture">
+                  <pic:nvPicPr>
+                    <pic:cNvPr id="0" name="Picture 4"/>
+                    <pic:cNvPicPr>
+                      <a:picLocks noChangeAspect="1" noChangeArrowheads="1"/>
+                    </pic:cNvPicPr>
+                  </pic:nvPicPr>
+                  <pic:blipFill>
+                    <a:blip r:embed="rId5" cstate="print"/>
+                    <a:srcRect/>
+                    <a:stretch>
+                      <a:fillRect/>
+                    </a:stretch>
+                  </pic:blipFill>
+                  <pic:spPr bwMode="auto">
+                    <a:xfrm>
+                      <a:off x="0" y="0"/>
+                      <a:ext cx="5943600" cy="2078460"/>
                     </a:xfrm>
                     <a:prstGeom prst="rect">
                       <a:avLst/>

</xml_diff>